<commit_message>
Updated new student guide and first revision of pcb design documentation
</commit_message>
<xml_diff>
--- a/01 - New Students/GTOR DAQ New Student Guide.docx
+++ b/01 - New Students/GTOR DAQ New Student Guide.docx
@@ -1,6 +1,6 @@
 
 <file path=word/document.xml><?xml version="1.0" encoding="utf-8"?>
-<w:document xmlns:wpc="http://schemas.microsoft.com/office/word/2010/wordprocessingCanvas" xmlns:cx="http://schemas.microsoft.com/office/drawing/2014/chartex" xmlns:cx1="http://schemas.microsoft.com/office/drawing/2015/9/8/chartex" xmlns:cx2="http://schemas.microsoft.com/office/drawing/2015/10/21/chartex" xmlns:cx3="http://schemas.microsoft.com/office/drawing/2016/5/9/chartex" xmlns:cx4="http://schemas.microsoft.com/office/drawing/2016/5/10/chartex" xmlns:cx5="http://schemas.microsoft.com/office/drawing/2016/5/11/chartex" xmlns:cx6="http://schemas.microsoft.com/office/drawing/2016/5/12/chartex" xmlns:cx7="http://schemas.microsoft.com/office/drawing/2016/5/13/chartex" xmlns:cx8="http://schemas.microsoft.com/office/drawing/2016/5/14/chartex" xmlns:mc="http://schemas.openxmlformats.org/markup-compatibility/2006" xmlns:aink="http://schemas.microsoft.com/office/drawing/2016/ink" xmlns:am3d="http://schemas.microsoft.com/office/drawing/2017/model3d" xmlns:o="urn:schemas-microsoft-com:office:office" xmlns:r="http://schemas.openxmlformats.org/officeDocument/2006/relationships" xmlns:m="http://schemas.openxmlformats.org/officeDocument/2006/math" xmlns:v="urn:schemas-microsoft-com:vml" xmlns:wp14="http://schemas.microsoft.com/office/word/2010/wordprocessingDrawing" xmlns:wp="http://schemas.openxmlformats.org/drawingml/2006/wordprocessingDrawing" xmlns:w10="urn:schemas-microsoft-com:office:word" xmlns:w="http://schemas.openxmlformats.org/wordprocessingml/2006/main" xmlns:w14="http://schemas.microsoft.com/office/word/2010/wordml" xmlns:w15="http://schemas.microsoft.com/office/word/2012/wordml" xmlns:w16cex="http://schemas.microsoft.com/office/word/2018/wordml/cex" xmlns:w16cid="http://schemas.microsoft.com/office/word/2016/wordml/cid" xmlns:w16="http://schemas.microsoft.com/office/word/2018/wordml" xmlns:w16se="http://schemas.microsoft.com/office/word/2015/wordml/symex" xmlns:wpg="http://schemas.microsoft.com/office/word/2010/wordprocessingGroup" xmlns:wpi="http://schemas.microsoft.com/office/word/2010/wordprocessingInk" xmlns:wne="http://schemas.microsoft.com/office/word/2006/wordml" xmlns:wps="http://schemas.microsoft.com/office/word/2010/wordprocessingShape" mc:Ignorable="w14 w15 w16se w16cid w16 w16cex wp14">
+<w:document xmlns:wpc="http://schemas.microsoft.com/office/word/2010/wordprocessingCanvas" xmlns:cx="http://schemas.microsoft.com/office/drawing/2014/chartex" xmlns:cx1="http://schemas.microsoft.com/office/drawing/2015/9/8/chartex" xmlns:cx2="http://schemas.microsoft.com/office/drawing/2015/10/21/chartex" xmlns:cx3="http://schemas.microsoft.com/office/drawing/2016/5/9/chartex" xmlns:cx4="http://schemas.microsoft.com/office/drawing/2016/5/10/chartex" xmlns:cx5="http://schemas.microsoft.com/office/drawing/2016/5/11/chartex" xmlns:cx6="http://schemas.microsoft.com/office/drawing/2016/5/12/chartex" xmlns:cx7="http://schemas.microsoft.com/office/drawing/2016/5/13/chartex" xmlns:cx8="http://schemas.microsoft.com/office/drawing/2016/5/14/chartex" xmlns:mc="http://schemas.openxmlformats.org/markup-compatibility/2006" xmlns:aink="http://schemas.microsoft.com/office/drawing/2016/ink" xmlns:am3d="http://schemas.microsoft.com/office/drawing/2017/model3d" xmlns:o="urn:schemas-microsoft-com:office:office" xmlns:r="http://schemas.openxmlformats.org/officeDocument/2006/relationships" xmlns:m="http://schemas.openxmlformats.org/officeDocument/2006/math" xmlns:v="urn:schemas-microsoft-com:vml" xmlns:wp14="http://schemas.microsoft.com/office/word/2010/wordprocessingDrawing" xmlns:wp="http://schemas.openxmlformats.org/drawingml/2006/wordprocessingDrawing" xmlns:w10="urn:schemas-microsoft-com:office:word" xmlns:w="http://schemas.openxmlformats.org/wordprocessingml/2006/main" xmlns:w14="http://schemas.microsoft.com/office/word/2010/wordml" xmlns:w15="http://schemas.microsoft.com/office/word/2012/wordml" xmlns:w16cex="http://schemas.microsoft.com/office/word/2018/wordml/cex" xmlns:w16cid="http://schemas.microsoft.com/office/word/2016/wordml/cid" xmlns:w16="http://schemas.microsoft.com/office/word/2018/wordml" xmlns:w16sdtdh="http://schemas.microsoft.com/office/word/2020/wordml/sdtdatahash" xmlns:w16se="http://schemas.microsoft.com/office/word/2015/wordml/symex" xmlns:wpg="http://schemas.microsoft.com/office/word/2010/wordprocessingGroup" xmlns:wpi="http://schemas.microsoft.com/office/word/2010/wordprocessingInk" xmlns:wne="http://schemas.microsoft.com/office/word/2006/wordml" xmlns:wps="http://schemas.microsoft.com/office/word/2010/wordprocessingShape" mc:Ignorable="w14 w15 w16se w16cid w16 w16cex w16sdtdh wp14">
   <w:body>
     <w:p>
       <w:pPr>
@@ -100,7 +100,7 @@
           <w:r>
             <w:fldChar w:fldCharType="separate"/>
           </w:r>
-          <w:hyperlink w:anchor="_Toc69406985" w:history="1">
+          <w:hyperlink w:anchor="_Toc74934280" w:history="1">
             <w:r>
               <w:rPr>
                 <w:rStyle w:val="Hyperlink"/>
@@ -127,7 +127,7 @@
                 <w:noProof/>
                 <w:webHidden/>
               </w:rPr>
-              <w:instrText xml:space="preserve"> PAGEREF _Toc69406985 \h </w:instrText>
+              <w:instrText xml:space="preserve"> PAGEREF _Toc74934280 \h </w:instrText>
             </w:r>
             <w:r>
               <w:rPr>
@@ -173,7 +173,7 @@
               <w:szCs w:val="22"/>
             </w:rPr>
           </w:pPr>
-          <w:hyperlink w:anchor="_Toc69406986" w:history="1">
+          <w:hyperlink w:anchor="_Toc74934281" w:history="1">
             <w:r>
               <w:rPr>
                 <w:rStyle w:val="Hyperlink"/>
@@ -200,7 +200,7 @@
                 <w:noProof/>
                 <w:webHidden/>
               </w:rPr>
-              <w:instrText xml:space="preserve"> PAGEREF _Toc69406986 \h </w:instrText>
+              <w:instrText xml:space="preserve"> PAGEREF _Toc74934281 \h </w:instrText>
             </w:r>
             <w:r>
               <w:rPr>
@@ -246,7 +246,7 @@
               <w:szCs w:val="22"/>
             </w:rPr>
           </w:pPr>
-          <w:hyperlink w:anchor="_Toc69406987" w:history="1">
+          <w:hyperlink w:anchor="_Toc74934282" w:history="1">
             <w:r>
               <w:rPr>
                 <w:rStyle w:val="Hyperlink"/>
@@ -273,7 +273,7 @@
                 <w:noProof/>
                 <w:webHidden/>
               </w:rPr>
-              <w:instrText xml:space="preserve"> PAGEREF _Toc69406987 \h </w:instrText>
+              <w:instrText xml:space="preserve"> PAGEREF _Toc74934282 \h </w:instrText>
             </w:r>
             <w:r>
               <w:rPr>
@@ -319,7 +319,7 @@
               <w:szCs w:val="22"/>
             </w:rPr>
           </w:pPr>
-          <w:hyperlink w:anchor="_Toc69406988" w:history="1">
+          <w:hyperlink w:anchor="_Toc74934283" w:history="1">
             <w:r>
               <w:rPr>
                 <w:rStyle w:val="Hyperlink"/>
@@ -346,7 +346,7 @@
                 <w:noProof/>
                 <w:webHidden/>
               </w:rPr>
-              <w:instrText xml:space="preserve"> PAGEREF _Toc69406988 \h </w:instrText>
+              <w:instrText xml:space="preserve"> PAGEREF _Toc74934283 \h </w:instrText>
             </w:r>
             <w:r>
               <w:rPr>
@@ -392,7 +392,7 @@
               <w:szCs w:val="22"/>
             </w:rPr>
           </w:pPr>
-          <w:hyperlink w:anchor="_Toc69406989" w:history="1">
+          <w:hyperlink w:anchor="_Toc74934284" w:history="1">
             <w:r>
               <w:rPr>
                 <w:rStyle w:val="Hyperlink"/>
@@ -419,7 +419,7 @@
                 <w:noProof/>
                 <w:webHidden/>
               </w:rPr>
-              <w:instrText xml:space="preserve"> PAGEREF _Toc69406989 \h </w:instrText>
+              <w:instrText xml:space="preserve"> PAGEREF _Toc74934284 \h </w:instrText>
             </w:r>
             <w:r>
               <w:rPr>
@@ -465,7 +465,7 @@
               <w:szCs w:val="22"/>
             </w:rPr>
           </w:pPr>
-          <w:hyperlink w:anchor="_Toc69406990" w:history="1">
+          <w:hyperlink w:anchor="_Toc74934285" w:history="1">
             <w:r>
               <w:rPr>
                 <w:rStyle w:val="Hyperlink"/>
@@ -492,7 +492,7 @@
                 <w:noProof/>
                 <w:webHidden/>
               </w:rPr>
-              <w:instrText xml:space="preserve"> PAGEREF _Toc69406990 \h </w:instrText>
+              <w:instrText xml:space="preserve"> PAGEREF _Toc74934285 \h </w:instrText>
             </w:r>
             <w:r>
               <w:rPr>
@@ -538,7 +538,7 @@
               <w:szCs w:val="22"/>
             </w:rPr>
           </w:pPr>
-          <w:hyperlink w:anchor="_Toc69406991" w:history="1">
+          <w:hyperlink w:anchor="_Toc74934286" w:history="1">
             <w:r>
               <w:rPr>
                 <w:rStyle w:val="Hyperlink"/>
@@ -565,7 +565,80 @@
                 <w:noProof/>
                 <w:webHidden/>
               </w:rPr>
-              <w:instrText xml:space="preserve"> PAGEREF _Toc69406991 \h </w:instrText>
+              <w:instrText xml:space="preserve"> PAGEREF _Toc74934286 \h </w:instrText>
+            </w:r>
+            <w:r>
+              <w:rPr>
+                <w:noProof/>
+                <w:webHidden/>
+              </w:rPr>
+            </w:r>
+            <w:r>
+              <w:rPr>
+                <w:noProof/>
+                <w:webHidden/>
+              </w:rPr>
+              <w:fldChar w:fldCharType="separate"/>
+            </w:r>
+            <w:r>
+              <w:rPr>
+                <w:noProof/>
+                <w:webHidden/>
+              </w:rPr>
+              <w:t>3</w:t>
+            </w:r>
+            <w:r>
+              <w:rPr>
+                <w:noProof/>
+                <w:webHidden/>
+              </w:rPr>
+              <w:fldChar w:fldCharType="end"/>
+            </w:r>
+          </w:hyperlink>
+        </w:p>
+        <w:p>
+          <w:pPr>
+            <w:pStyle w:val="TOC2"/>
+            <w:tabs>
+              <w:tab w:val="right" w:pos="10790"/>
+            </w:tabs>
+            <w:rPr>
+              <w:rFonts w:eastAsiaTheme="minorEastAsia"/>
+              <w:i w:val="0"/>
+              <w:iCs w:val="0"/>
+              <w:noProof/>
+              <w:sz w:val="22"/>
+              <w:szCs w:val="22"/>
+            </w:rPr>
+          </w:pPr>
+          <w:hyperlink w:anchor="_Toc74934287" w:history="1">
+            <w:r>
+              <w:rPr>
+                <w:rStyle w:val="Hyperlink"/>
+                <w:noProof/>
+              </w:rPr>
+              <w:t>1.7 Note to Reader</w:t>
+            </w:r>
+            <w:r>
+              <w:rPr>
+                <w:noProof/>
+                <w:webHidden/>
+              </w:rPr>
+              <w:tab/>
+            </w:r>
+            <w:r>
+              <w:rPr>
+                <w:noProof/>
+                <w:webHidden/>
+              </w:rPr>
+              <w:fldChar w:fldCharType="begin"/>
+            </w:r>
+            <w:r>
+              <w:rPr>
+                <w:noProof/>
+                <w:webHidden/>
+              </w:rPr>
+              <w:instrText xml:space="preserve"> PAGEREF _Toc74934287 \h </w:instrText>
             </w:r>
             <w:r>
               <w:rPr>
@@ -611,7 +684,7 @@
               <w:szCs w:val="22"/>
             </w:rPr>
           </w:pPr>
-          <w:hyperlink w:anchor="_Toc69406992" w:history="1">
+          <w:hyperlink w:anchor="_Toc74934288" w:history="1">
             <w:r>
               <w:rPr>
                 <w:rStyle w:val="Hyperlink"/>
@@ -638,7 +711,7 @@
                 <w:noProof/>
                 <w:webHidden/>
               </w:rPr>
-              <w:instrText xml:space="preserve"> PAGEREF _Toc69406992 \h </w:instrText>
+              <w:instrText xml:space="preserve"> PAGEREF _Toc74934288 \h </w:instrText>
             </w:r>
             <w:r>
               <w:rPr>
@@ -684,7 +757,7 @@
               <w:szCs w:val="22"/>
             </w:rPr>
           </w:pPr>
-          <w:hyperlink w:anchor="_Toc69406993" w:history="1">
+          <w:hyperlink w:anchor="_Toc74934289" w:history="1">
             <w:r>
               <w:rPr>
                 <w:rStyle w:val="Hyperlink"/>
@@ -711,7 +784,7 @@
                 <w:noProof/>
                 <w:webHidden/>
               </w:rPr>
-              <w:instrText xml:space="preserve"> PAGEREF _Toc69406993 \h </w:instrText>
+              <w:instrText xml:space="preserve"> PAGEREF _Toc74934289 \h </w:instrText>
             </w:r>
             <w:r>
               <w:rPr>
@@ -757,7 +830,7 @@
               <w:szCs w:val="22"/>
             </w:rPr>
           </w:pPr>
-          <w:hyperlink w:anchor="_Toc69406994" w:history="1">
+          <w:hyperlink w:anchor="_Toc74934290" w:history="1">
             <w:r>
               <w:rPr>
                 <w:rStyle w:val="Hyperlink"/>
@@ -784,7 +857,7 @@
                 <w:noProof/>
                 <w:webHidden/>
               </w:rPr>
-              <w:instrText xml:space="preserve"> PAGEREF _Toc69406994 \h </w:instrText>
+              <w:instrText xml:space="preserve"> PAGEREF _Toc74934290 \h </w:instrText>
             </w:r>
             <w:r>
               <w:rPr>
@@ -830,7 +903,7 @@
               <w:szCs w:val="22"/>
             </w:rPr>
           </w:pPr>
-          <w:hyperlink w:anchor="_Toc69406995" w:history="1">
+          <w:hyperlink w:anchor="_Toc74934291" w:history="1">
             <w:r>
               <w:rPr>
                 <w:rStyle w:val="Hyperlink"/>
@@ -857,7 +930,7 @@
                 <w:noProof/>
                 <w:webHidden/>
               </w:rPr>
-              <w:instrText xml:space="preserve"> PAGEREF _Toc69406995 \h </w:instrText>
+              <w:instrText xml:space="preserve"> PAGEREF _Toc74934291 \h </w:instrText>
             </w:r>
             <w:r>
               <w:rPr>
@@ -903,7 +976,7 @@
               <w:szCs w:val="22"/>
             </w:rPr>
           </w:pPr>
-          <w:hyperlink w:anchor="_Toc69406996" w:history="1">
+          <w:hyperlink w:anchor="_Toc74934292" w:history="1">
             <w:r>
               <w:rPr>
                 <w:rStyle w:val="Hyperlink"/>
@@ -930,7 +1003,7 @@
                 <w:noProof/>
                 <w:webHidden/>
               </w:rPr>
-              <w:instrText xml:space="preserve"> PAGEREF _Toc69406996 \h </w:instrText>
+              <w:instrText xml:space="preserve"> PAGEREF _Toc74934292 \h </w:instrText>
             </w:r>
             <w:r>
               <w:rPr>
@@ -976,7 +1049,7 @@
               <w:szCs w:val="22"/>
             </w:rPr>
           </w:pPr>
-          <w:hyperlink w:anchor="_Toc69406997" w:history="1">
+          <w:hyperlink w:anchor="_Toc74934293" w:history="1">
             <w:r>
               <w:rPr>
                 <w:rStyle w:val="Hyperlink"/>
@@ -1003,7 +1076,7 @@
                 <w:noProof/>
                 <w:webHidden/>
               </w:rPr>
-              <w:instrText xml:space="preserve"> PAGEREF _Toc69406997 \h </w:instrText>
+              <w:instrText xml:space="preserve"> PAGEREF _Toc74934293 \h </w:instrText>
             </w:r>
             <w:r>
               <w:rPr>
@@ -1049,7 +1122,7 @@
               <w:szCs w:val="22"/>
             </w:rPr>
           </w:pPr>
-          <w:hyperlink w:anchor="_Toc69406998" w:history="1">
+          <w:hyperlink w:anchor="_Toc74934294" w:history="1">
             <w:r>
               <w:rPr>
                 <w:rStyle w:val="Hyperlink"/>
@@ -1076,7 +1149,7 @@
                 <w:noProof/>
                 <w:webHidden/>
               </w:rPr>
-              <w:instrText xml:space="preserve"> PAGEREF _Toc69406998 \h </w:instrText>
+              <w:instrText xml:space="preserve"> PAGEREF _Toc74934294 \h </w:instrText>
             </w:r>
             <w:r>
               <w:rPr>
@@ -1122,7 +1195,7 @@
               <w:szCs w:val="22"/>
             </w:rPr>
           </w:pPr>
-          <w:hyperlink w:anchor="_Toc69406999" w:history="1">
+          <w:hyperlink w:anchor="_Toc74934295" w:history="1">
             <w:r>
               <w:rPr>
                 <w:rStyle w:val="Hyperlink"/>
@@ -1149,7 +1222,7 @@
                 <w:noProof/>
                 <w:webHidden/>
               </w:rPr>
-              <w:instrText xml:space="preserve"> PAGEREF _Toc69406999 \h </w:instrText>
+              <w:instrText xml:space="preserve"> PAGEREF _Toc74934295 \h </w:instrText>
             </w:r>
             <w:r>
               <w:rPr>
@@ -1195,7 +1268,7 @@
               <w:szCs w:val="22"/>
             </w:rPr>
           </w:pPr>
-          <w:hyperlink w:anchor="_Toc69407000" w:history="1">
+          <w:hyperlink w:anchor="_Toc74934296" w:history="1">
             <w:r>
               <w:rPr>
                 <w:rStyle w:val="Hyperlink"/>
@@ -1222,7 +1295,7 @@
                 <w:noProof/>
                 <w:webHidden/>
               </w:rPr>
-              <w:instrText xml:space="preserve"> PAGEREF _Toc69407000 \h </w:instrText>
+              <w:instrText xml:space="preserve"> PAGEREF _Toc74934296 \h </w:instrText>
             </w:r>
             <w:r>
               <w:rPr>
@@ -1268,7 +1341,7 @@
               <w:szCs w:val="22"/>
             </w:rPr>
           </w:pPr>
-          <w:hyperlink w:anchor="_Toc69407001" w:history="1">
+          <w:hyperlink w:anchor="_Toc74934297" w:history="1">
             <w:r>
               <w:rPr>
                 <w:rStyle w:val="Hyperlink"/>
@@ -1295,7 +1368,7 @@
                 <w:noProof/>
                 <w:webHidden/>
               </w:rPr>
-              <w:instrText xml:space="preserve"> PAGEREF _Toc69407001 \h </w:instrText>
+              <w:instrText xml:space="preserve"> PAGEREF _Toc74934297 \h </w:instrText>
             </w:r>
             <w:r>
               <w:rPr>
@@ -1342,7 +1415,7 @@
       <w:pPr>
         <w:pStyle w:val="Heading1"/>
       </w:pPr>
-      <w:bookmarkStart w:id="0" w:name="_Toc69406985"/>
+      <w:bookmarkStart w:id="0" w:name="_Toc74934280"/>
       <w:r>
         <w:lastRenderedPageBreak/>
         <w:t xml:space="preserve">1.0 </w:t>
@@ -1360,7 +1433,7 @@
         <w:pStyle w:val="Heading2"/>
         <w:contextualSpacing/>
       </w:pPr>
-      <w:bookmarkStart w:id="1" w:name="_Toc69406986"/>
+      <w:bookmarkStart w:id="1" w:name="_Toc74934281"/>
       <w:r>
         <w:t>1.1 Purpose</w:t>
       </w:r>
@@ -1375,7 +1448,15 @@
         <w:t xml:space="preserve">context on what GT Off-Road is as an organization and data acquisition’s role within that. </w:t>
       </w:r>
       <w:r>
-        <w:t>New students aren’t expected to have any specific knowledge when joining the team, but if there is anything that is unclear</w:t>
+        <w:t xml:space="preserve">New students </w:t>
+      </w:r>
+      <w:proofErr w:type="gramStart"/>
+      <w:r>
+        <w:t>aren’t</w:t>
+      </w:r>
+      <w:proofErr w:type="gramEnd"/>
+      <w:r>
+        <w:t xml:space="preserve"> expected to have any specific knowledge when joining the team, but if there is anything that is unclear</w:t>
       </w:r>
       <w:r>
         <w:t xml:space="preserve"> or conflicting</w:t>
@@ -1398,7 +1479,7 @@
         <w:pStyle w:val="Heading2"/>
         <w:contextualSpacing/>
       </w:pPr>
-      <w:bookmarkStart w:id="2" w:name="_Toc69406987"/>
+      <w:bookmarkStart w:id="2" w:name="_Toc74934282"/>
       <w:r>
         <w:t>1.</w:t>
       </w:r>
@@ -1462,7 +1543,7 @@
         <w:pStyle w:val="Heading2"/>
         <w:contextualSpacing/>
       </w:pPr>
-      <w:bookmarkStart w:id="3" w:name="_Toc69406988"/>
+      <w:bookmarkStart w:id="3" w:name="_Toc74934283"/>
       <w:r>
         <w:t>1.</w:t>
       </w:r>
@@ -1486,7 +1567,15 @@
         <w:t xml:space="preserve"> a sub-team within GT Off-Road. </w:t>
       </w:r>
       <w:r>
-        <w:t xml:space="preserve">DAQ handles pretty much everything that is electrical/software that goes on the car and also </w:t>
+        <w:t xml:space="preserve">DAQ handles pretty much everything that is electrical/software that goes on the car </w:t>
+      </w:r>
+      <w:proofErr w:type="gramStart"/>
+      <w:r>
+        <w:t>and also</w:t>
+      </w:r>
+      <w:proofErr w:type="gramEnd"/>
+      <w:r>
+        <w:t xml:space="preserve"> </w:t>
       </w:r>
       <w:r>
         <w:t>does experiment design and creates the necessary equipment to carry out experiments.</w:t>
@@ -1498,10 +1587,26 @@
         <w:t xml:space="preserve">This includes a variety of tasks. </w:t>
       </w:r>
       <w:r>
-        <w:t>We design custom software to analyze data in real time that is flexible to be used with all of our systems.</w:t>
-      </w:r>
-      <w:r>
-        <w:t xml:space="preserve"> We develop various testing rigs to characterize components off of the car such as an engine dyno or shock dyno. We </w:t>
+        <w:t xml:space="preserve">We design custom software to analyze data in real time that is flexible to be used with </w:t>
+      </w:r>
+      <w:proofErr w:type="gramStart"/>
+      <w:r>
+        <w:t>all of</w:t>
+      </w:r>
+      <w:proofErr w:type="gramEnd"/>
+      <w:r>
+        <w:t xml:space="preserve"> our systems.</w:t>
+      </w:r>
+      <w:r>
+        <w:t xml:space="preserve"> We develop various testing rigs to characterize components </w:t>
+      </w:r>
+      <w:proofErr w:type="gramStart"/>
+      <w:r>
+        <w:t>off of</w:t>
+      </w:r>
+      <w:proofErr w:type="gramEnd"/>
+      <w:r>
+        <w:t xml:space="preserve"> the car such as an engine dyno or shock dyno. We </w:t>
       </w:r>
       <w:r>
         <w:t xml:space="preserve">wire robust systems on the car such as the </w:t>
@@ -1510,7 +1615,15 @@
         <w:t>brake light</w:t>
       </w:r>
       <w:r>
-        <w:t xml:space="preserve">, emergency stops, and a dashboard that have to fully waterproof and </w:t>
+        <w:t xml:space="preserve">, emergency stops, and a dashboard that </w:t>
+      </w:r>
+      <w:proofErr w:type="gramStart"/>
+      <w:r>
+        <w:t>have to</w:t>
+      </w:r>
+      <w:proofErr w:type="gramEnd"/>
+      <w:r>
+        <w:t xml:space="preserve"> fully waterproof and </w:t>
       </w:r>
       <w:r>
         <w:t>can withstand lots of vibration and harsh environments.</w:t>
@@ -1527,7 +1640,7 @@
         <w:pStyle w:val="Heading2"/>
         <w:contextualSpacing/>
       </w:pPr>
-      <w:bookmarkStart w:id="4" w:name="_Toc69406989"/>
+      <w:bookmarkStart w:id="4" w:name="_Toc74934284"/>
       <w:r>
         <w:t>1.</w:t>
       </w:r>
@@ -1560,7 +1673,15 @@
         <w:contextualSpacing/>
       </w:pPr>
       <w:r>
-        <w:t>Load cases are what the designers of the car use to decide how strong certain components of the car need to be so it is crucial to get the right load cases. Too small of a load case and the component will be too weak and will fail. Too large of a load case and the part will be overdesigned taking up unnecessary space and weight on the vehicle which reduces performance and increases costs.</w:t>
+        <w:t xml:space="preserve">Load cases are what the designers of the car use to decide how strong certain components of the car need to </w:t>
+      </w:r>
+      <w:proofErr w:type="gramStart"/>
+      <w:r>
+        <w:t>be</w:t>
+      </w:r>
+      <w:proofErr w:type="gramEnd"/>
+      <w:r>
+        <w:t xml:space="preserve"> so it is crucial to get the right load cases. Too small of a load case and the component will be too weak and will fail. Too large of a load case and the part will be overdesigned taking up unnecessary space and weight on the vehicle which reduces performance and increases costs.</w:t>
       </w:r>
     </w:p>
     <w:p>
@@ -1572,7 +1693,15 @@
         <w:t>Our simulation and vehicle dynamics team</w:t>
       </w:r>
       <w:r>
-        <w:t xml:space="preserve"> works to develop the load cases for parts that are extremely difficult to test in real life. However, in order to validate the physics and forces that their models experience, it is important to collect accurate data on what is simpler to measure in real life.</w:t>
+        <w:t xml:space="preserve"> works to develop the load cases for parts that are extremely difficult to test in real life. However, </w:t>
+      </w:r>
+      <w:proofErr w:type="gramStart"/>
+      <w:r>
+        <w:t>in order to</w:t>
+      </w:r>
+      <w:proofErr w:type="gramEnd"/>
+      <w:r>
+        <w:t xml:space="preserve"> validate the physics and forces that their models experience, it is important to collect accurate data on what is simpler to measure in real life.</w:t>
       </w:r>
     </w:p>
     <w:p>
@@ -1592,7 +1721,7 @@
         <w:pStyle w:val="Heading2"/>
         <w:contextualSpacing/>
       </w:pPr>
-      <w:bookmarkStart w:id="5" w:name="_Toc69406990"/>
+      <w:bookmarkStart w:id="5" w:name="_Toc74934285"/>
       <w:r>
         <w:t>1.</w:t>
       </w:r>
@@ -1619,7 +1748,15 @@
         <w:t>must</w:t>
       </w:r>
       <w:r>
-        <w:t xml:space="preserve"> join all of our </w:t>
+        <w:t xml:space="preserve"> join </w:t>
+      </w:r>
+      <w:proofErr w:type="gramStart"/>
+      <w:r>
+        <w:t>all of</w:t>
+      </w:r>
+      <w:proofErr w:type="gramEnd"/>
+      <w:r>
+        <w:t xml:space="preserve"> our </w:t>
       </w:r>
       <w:hyperlink w:anchor="_1.5_Team_Communication" w:history="1">
         <w:r>
@@ -1642,7 +1779,7 @@
         <w:contextualSpacing/>
       </w:pPr>
       <w:bookmarkStart w:id="6" w:name="_1.5_Team_Communication"/>
-      <w:bookmarkStart w:id="7" w:name="_Toc69406991"/>
+      <w:bookmarkStart w:id="7" w:name="_Toc74934286"/>
       <w:bookmarkEnd w:id="6"/>
       <w:r>
         <w:lastRenderedPageBreak/>
@@ -1946,7 +2083,15 @@
         <w:t xml:space="preserve"> in the data acquisition channel on Teams. </w:t>
       </w:r>
       <w:r>
-        <w:t>If there won’t be a meeting, or the time has changed for any reason, this will be communicated through the #data_acqusition channel on Slack.</w:t>
+        <w:t xml:space="preserve">If there </w:t>
+      </w:r>
+      <w:proofErr w:type="gramStart"/>
+      <w:r>
+        <w:t>won’t</w:t>
+      </w:r>
+      <w:proofErr w:type="gramEnd"/>
+      <w:r>
+        <w:t xml:space="preserve"> be a meeting, or the time has changed for any reason, this will be communicated through the #data_acqusition channel on Slack.</w:t>
       </w:r>
     </w:p>
     <w:p>
@@ -1966,7 +2111,15 @@
         </w:r>
       </w:hyperlink>
       <w:r>
-        <w:t xml:space="preserve"> as well. All of this information will be communicated through </w:t>
+        <w:t xml:space="preserve"> as well. </w:t>
+      </w:r>
+      <w:proofErr w:type="gramStart"/>
+      <w:r>
+        <w:t>All of</w:t>
+      </w:r>
+      <w:proofErr w:type="gramEnd"/>
+      <w:r>
+        <w:t xml:space="preserve"> this information will be communicated through </w:t>
       </w:r>
       <w:r>
         <w:t>Slack.</w:t>
@@ -1974,9 +2127,106 @@
     </w:p>
     <w:p>
       <w:pPr>
+        <w:contextualSpacing/>
+      </w:pPr>
+    </w:p>
+    <w:p>
+      <w:pPr>
+        <w:contextualSpacing/>
+        <w:rPr>
+          <w:b/>
+          <w:bCs/>
+        </w:rPr>
+      </w:pPr>
+      <w:r>
+        <w:rPr>
+          <w:b/>
+          <w:bCs/>
+        </w:rPr>
+        <w:t>Discord</w:t>
+      </w:r>
+    </w:p>
+    <w:p>
+      <w:pPr>
+        <w:contextualSpacing/>
+      </w:pPr>
+      <w:r>
+        <w:rPr>
+          <w:b/>
+          <w:bCs/>
+        </w:rPr>
+        <w:tab/>
+      </w:r>
+      <w:r>
+        <w:t xml:space="preserve">For sub-team specific meetings and communications, the DAQ team has transitioned to Discord. Due to the growth of our sub-team and the need for a more stable communication and meeting method, a lot of the communication will occur on Discord. </w:t>
+      </w:r>
+      <w:r>
+        <w:t xml:space="preserve">To be added to Discord, ask the sub-team </w:t>
+      </w:r>
+      <w:proofErr w:type="gramStart"/>
+      <w:r>
+        <w:t>lead</w:t>
+      </w:r>
+      <w:proofErr w:type="gramEnd"/>
+      <w:r>
+        <w:t xml:space="preserve"> and give them your Discord username. </w:t>
+      </w:r>
+      <w:r>
+        <w:t xml:space="preserve">For the most part, it will be important to pay attention to the Announcements and General channel on Discord. And channels that </w:t>
+      </w:r>
+      <w:proofErr w:type="gramStart"/>
+      <w:r>
+        <w:t>don’t</w:t>
+      </w:r>
+      <w:proofErr w:type="gramEnd"/>
+      <w:r>
+        <w:t xml:space="preserve"> pertain to you can be muted if you wish. All updates about meetings will be communicated through Discord. </w:t>
+      </w:r>
+      <w:r>
+        <w:t>If, for a sub-team meeting, we need to communicate with someone outside of our sub-team, then we will have the meeting on Microsoft Teams, but for the most part we prefer to meet on Discord because Teams uses a ton of computing resources and makes it difficult to really work on much else during the meetings.</w:t>
+      </w:r>
+    </w:p>
+    <w:p>
+      <w:pPr>
+        <w:contextualSpacing/>
+      </w:pPr>
+      <w:r>
+        <w:lastRenderedPageBreak/>
+        <w:tab/>
+        <w:t xml:space="preserve">If for any reason you can’t figure out where a meeting </w:t>
+      </w:r>
+      <w:proofErr w:type="gramStart"/>
+      <w:r>
+        <w:t>is</w:t>
+      </w:r>
+      <w:proofErr w:type="gramEnd"/>
+      <w:r>
+        <w:t xml:space="preserve"> and it wasn’t posted on Discord please send a direct message to the sub-team lead(s) so that they can communicate it properly. There are probably other team members in the same boat.</w:t>
+      </w:r>
+    </w:p>
+    <w:p>
+      <w:pPr>
+        <w:pStyle w:val="Heading2"/>
+      </w:pPr>
+      <w:bookmarkStart w:id="8" w:name="_Toc74934287"/>
+      <w:r>
+        <w:t>1.7 Note to Reader</w:t>
+      </w:r>
+      <w:bookmarkEnd w:id="8"/>
+    </w:p>
+    <w:p>
+      <w:pPr>
+        <w:ind w:firstLine="720"/>
+      </w:pPr>
+      <w:r>
+        <w:t>Knowledge capture is critical to GT Off-Road’s longevity and continued success. As you read through this document and other documents that help get you up and running as a contributing member of our team, please take note of anything that inconsistent or any problems that you run into while joining our team. While we do our best to keep these documents updated, we often miss steps or things change, and so if you notice information that is outdated, please update it with the correct information or let the team lead or document author know so that the issue can be resolved appropriately. Thanks!</w:t>
+      </w:r>
+    </w:p>
+    <w:p>
+      <w:pPr>
         <w:pStyle w:val="Heading1"/>
       </w:pPr>
-      <w:bookmarkStart w:id="8" w:name="_Toc69406992"/>
+      <w:bookmarkStart w:id="9" w:name="_Toc74934288"/>
       <w:r>
         <w:lastRenderedPageBreak/>
         <w:t xml:space="preserve">2.0 </w:t>
@@ -1984,14 +2234,14 @@
       <w:r>
         <w:t>Accessing Team Resources</w:t>
       </w:r>
-      <w:bookmarkEnd w:id="8"/>
+      <w:bookmarkEnd w:id="9"/>
     </w:p>
     <w:p>
       <w:pPr>
         <w:pStyle w:val="Heading2"/>
         <w:contextualSpacing/>
       </w:pPr>
-      <w:bookmarkStart w:id="9" w:name="_Toc69406993"/>
+      <w:bookmarkStart w:id="10" w:name="_Toc74934289"/>
       <w:r>
         <w:t xml:space="preserve">2.1 </w:t>
       </w:r>
@@ -2004,7 +2254,7 @@
       <w:r>
         <w:t>Wiki</w:t>
       </w:r>
-      <w:bookmarkEnd w:id="9"/>
+      <w:bookmarkEnd w:id="10"/>
     </w:p>
     <w:p>
       <w:pPr>
@@ -2064,11 +2314,11 @@
         <w:pStyle w:val="Heading2"/>
         <w:contextualSpacing/>
       </w:pPr>
-      <w:bookmarkStart w:id="10" w:name="_Toc69406994"/>
+      <w:bookmarkStart w:id="11" w:name="_Toc74934290"/>
       <w:r>
         <w:t>2.2 Team Server File Structure and Access</w:t>
       </w:r>
-      <w:bookmarkEnd w:id="10"/>
+      <w:bookmarkEnd w:id="11"/>
     </w:p>
     <w:p>
       <w:pPr>
@@ -2099,7 +2349,15 @@
         <w:t xml:space="preserve">you can follow the instructions for joining the network server </w:t>
       </w:r>
       <w:r>
-        <w:t>in Resources&gt;NewStudents on the DAQ GitHub.</w:t>
+        <w:t>in Resources&gt;</w:t>
+      </w:r>
+      <w:proofErr w:type="spellStart"/>
+      <w:r>
+        <w:t>NewStudents</w:t>
+      </w:r>
+      <w:proofErr w:type="spellEnd"/>
+      <w:r>
+        <w:t xml:space="preserve"> on the DAQ GitHub.</w:t>
       </w:r>
     </w:p>
     <w:p>
@@ -2125,11 +2383,11 @@
         <w:pStyle w:val="Heading2"/>
         <w:contextualSpacing/>
       </w:pPr>
-      <w:bookmarkStart w:id="11" w:name="_Toc69406995"/>
+      <w:bookmarkStart w:id="12" w:name="_Toc74934291"/>
       <w:r>
         <w:t>2.3 GitHub File Structure and Access</w:t>
       </w:r>
-      <w:bookmarkEnd w:id="11"/>
+      <w:bookmarkEnd w:id="12"/>
     </w:p>
     <w:p>
       <w:pPr>
@@ -2146,7 +2404,59 @@
         <w:t xml:space="preserve">. </w:t>
       </w:r>
       <w:r>
-        <w:t>There are two repositories. One is for all software and PCB designs and the other is for our team’s Eagle library (which is just a library of circuit components that our team commonly uses).</w:t>
+        <w:t xml:space="preserve">There are </w:t>
+      </w:r>
+      <w:r>
+        <w:t>a few main</w:t>
+      </w:r>
+      <w:r>
+        <w:t xml:space="preserve"> repositories. </w:t>
+      </w:r>
+      <w:r>
+        <w:t xml:space="preserve">The DAQ repository is the main repository for PCB, electrical, embedded software, and project work. The </w:t>
+      </w:r>
+      <w:proofErr w:type="spellStart"/>
+      <w:r>
+        <w:t>GTOREagleLib</w:t>
+      </w:r>
+      <w:proofErr w:type="spellEnd"/>
+      <w:r>
+        <w:t xml:space="preserve"> repository is where our EAGLE library lives. The </w:t>
+      </w:r>
+      <w:proofErr w:type="spellStart"/>
+      <w:r>
+        <w:t>GTORDocumentation</w:t>
+      </w:r>
+      <w:proofErr w:type="spellEnd"/>
+      <w:r>
+        <w:t xml:space="preserve"> repository is where all project and general documentation should go. The </w:t>
+      </w:r>
+      <w:proofErr w:type="spellStart"/>
+      <w:r>
+        <w:t>GTORDaata</w:t>
+      </w:r>
+      <w:proofErr w:type="spellEnd"/>
+      <w:r>
+        <w:t xml:space="preserve"> repository is where software for the DAATA application is developed. This list may not be complete as more get added, but all the repositories can be found </w:t>
+      </w:r>
+      <w:hyperlink r:id="rId14" w:history="1">
+        <w:r>
+          <w:rPr>
+            <w:rStyle w:val="Hyperlink"/>
+          </w:rPr>
+          <w:t>here</w:t>
+        </w:r>
+      </w:hyperlink>
+      <w:r>
+        <w:t xml:space="preserve">. It is probably easiest to just bookmark our GitHub organization page to find </w:t>
+      </w:r>
+      <w:proofErr w:type="gramStart"/>
+      <w:r>
+        <w:t>all of</w:t>
+      </w:r>
+      <w:proofErr w:type="gramEnd"/>
+      <w:r>
+        <w:t xml:space="preserve"> the repositories easily.</w:t>
       </w:r>
     </w:p>
     <w:p>
@@ -2158,13 +2468,21 @@
         <w:t xml:space="preserve">The main repository is </w:t>
       </w:r>
       <w:r>
-        <w:t>organized by project. High level projects are stored in a top-level folder whereas smaller projects are stored in the “Misc</w:t>
+        <w:t>organized by project. High level projects are stored in a top-level folder whereas smaller projects are stored in the “</w:t>
+      </w:r>
+      <w:proofErr w:type="spellStart"/>
+      <w:r>
+        <w:t>Misc</w:t>
       </w:r>
       <w:r>
         <w:t>_</w:t>
       </w:r>
       <w:r>
-        <w:t>Projects” folder.</w:t>
+        <w:t>Projects</w:t>
+      </w:r>
+      <w:proofErr w:type="spellEnd"/>
+      <w:r>
+        <w:t>” folder.</w:t>
       </w:r>
       <w:r>
         <w:t xml:space="preserve"> All hardware level libraries are stored in the “Libraries” folder</w:t>
@@ -2172,17 +2490,13 @@
       <w:r>
         <w:t xml:space="preserve">. These are the libraries that are used to interact with all of our sensors and </w:t>
       </w:r>
+      <w:proofErr w:type="gramStart"/>
       <w:r>
         <w:t>run on</w:t>
       </w:r>
-      <w:r>
-        <w:t xml:space="preserve"> microcontrollers in C++. There is also a “Resources” folder that contains </w:t>
-      </w:r>
-      <w:r>
-        <w:t>documentation and guides</w:t>
-      </w:r>
-      <w:r>
-        <w:t xml:space="preserve"> (although sometimes documentation for a project is stored with that specific project).</w:t>
+      <w:proofErr w:type="gramEnd"/>
+      <w:r>
+        <w:t xml:space="preserve"> microcontrollers in C++.</w:t>
       </w:r>
     </w:p>
     <w:p>
@@ -2209,7 +2523,15 @@
         <w:t xml:space="preserve">For instructions on how to use the team’s Eagle library, find the guide in </w:t>
       </w:r>
       <w:r>
-        <w:t>Resources&gt;NewStudents on the main GitHub.</w:t>
+        <w:t>Resources&gt;</w:t>
+      </w:r>
+      <w:proofErr w:type="spellStart"/>
+      <w:r>
+        <w:t>NewStudents</w:t>
+      </w:r>
+      <w:proofErr w:type="spellEnd"/>
+      <w:r>
+        <w:t xml:space="preserve"> on the main GitHub.</w:t>
       </w:r>
     </w:p>
     <w:p>
@@ -2238,7 +2560,7 @@
       <w:r>
         <w:t xml:space="preserve"> that. For tutorials on how to use Git, see: </w:t>
       </w:r>
-      <w:hyperlink r:id="rId14" w:history="1">
+      <w:hyperlink r:id="rId15" w:history="1">
         <w:r>
           <w:rPr>
             <w:rStyle w:val="Hyperlink"/>
@@ -2255,13 +2577,13 @@
         <w:pStyle w:val="Heading2"/>
         <w:contextualSpacing/>
       </w:pPr>
-      <w:bookmarkStart w:id="12" w:name="_2.4_Downloading_and"/>
-      <w:bookmarkStart w:id="13" w:name="_Toc69406996"/>
-      <w:bookmarkEnd w:id="12"/>
+      <w:bookmarkStart w:id="13" w:name="_2.4_Downloading_and"/>
+      <w:bookmarkStart w:id="14" w:name="_Toc74934292"/>
+      <w:bookmarkEnd w:id="13"/>
       <w:r>
         <w:t>2.4 Downloading and Accessing Team Software</w:t>
       </w:r>
-      <w:bookmarkEnd w:id="13"/>
+      <w:bookmarkEnd w:id="14"/>
     </w:p>
     <w:p>
       <w:pPr>
@@ -2302,7 +2624,7 @@
       <w:r>
         <w:t xml:space="preserve">go to </w:t>
       </w:r>
-      <w:hyperlink r:id="rId15" w:history="1">
+      <w:hyperlink r:id="rId16" w:history="1">
         <w:r>
           <w:rPr>
             <w:rStyle w:val="Hyperlink"/>
@@ -2327,11 +2649,30 @@
           <w:bCs/>
         </w:rPr>
       </w:pPr>
-      <w:r>
+    </w:p>
+    <w:p>
+      <w:pPr>
+        <w:contextualSpacing/>
         <w:rPr>
           <w:b/>
           <w:bCs/>
         </w:rPr>
+      </w:pPr>
+    </w:p>
+    <w:p>
+      <w:pPr>
+        <w:contextualSpacing/>
+        <w:rPr>
+          <w:b/>
+          <w:bCs/>
+        </w:rPr>
+      </w:pPr>
+      <w:r>
+        <w:rPr>
+          <w:b/>
+          <w:bCs/>
+        </w:rPr>
+        <w:lastRenderedPageBreak/>
         <w:t>Slack Download</w:t>
       </w:r>
     </w:p>
@@ -2349,7 +2690,7 @@
       <w:r>
         <w:t xml:space="preserve">To download slack for Windows, go to </w:t>
       </w:r>
-      <w:hyperlink r:id="rId16" w:history="1">
+      <w:hyperlink r:id="rId17" w:history="1">
         <w:r>
           <w:rPr>
             <w:rStyle w:val="Hyperlink"/>
@@ -2363,7 +2704,7 @@
       <w:r>
         <w:t xml:space="preserve">For Linux go to </w:t>
       </w:r>
-      <w:hyperlink r:id="rId17" w:history="1">
+      <w:hyperlink r:id="rId18" w:history="1">
         <w:r>
           <w:rPr>
             <w:rStyle w:val="Hyperlink"/>
@@ -2377,7 +2718,7 @@
       <w:r>
         <w:t xml:space="preserve">to </w:t>
       </w:r>
-      <w:hyperlink r:id="rId18" w:history="1">
+      <w:hyperlink r:id="rId19" w:history="1">
         <w:r>
           <w:rPr>
             <w:rStyle w:val="Hyperlink"/>
@@ -2407,7 +2748,47 @@
           <w:b/>
           <w:bCs/>
         </w:rPr>
-        <w:lastRenderedPageBreak/>
+        <w:t>Discord Download</w:t>
+      </w:r>
+    </w:p>
+    <w:p>
+      <w:pPr>
+        <w:contextualSpacing/>
+      </w:pPr>
+      <w:r>
+        <w:tab/>
+        <w:t xml:space="preserve">To download and install Discord, go to </w:t>
+      </w:r>
+      <w:hyperlink r:id="rId20" w:history="1">
+        <w:r>
+          <w:rPr>
+            <w:rStyle w:val="Hyperlink"/>
+          </w:rPr>
+          <w:t>https://discord.com/download</w:t>
+        </w:r>
+      </w:hyperlink>
+      <w:r>
+        <w:t xml:space="preserve">. </w:t>
+      </w:r>
+    </w:p>
+    <w:p>
+      <w:pPr>
+        <w:contextualSpacing/>
+      </w:pPr>
+    </w:p>
+    <w:p>
+      <w:pPr>
+        <w:contextualSpacing/>
+        <w:rPr>
+          <w:b/>
+          <w:bCs/>
+        </w:rPr>
+      </w:pPr>
+      <w:r>
+        <w:rPr>
+          <w:b/>
+          <w:bCs/>
+        </w:rPr>
         <w:t>Eagle Download</w:t>
       </w:r>
     </w:p>
@@ -2419,7 +2800,7 @@
       <w:r>
         <w:t xml:space="preserve">To install Eagle, first get educational access to Autodesk products </w:t>
       </w:r>
-      <w:hyperlink r:id="rId19" w:history="1">
+      <w:hyperlink r:id="rId21" w:history="1">
         <w:r>
           <w:rPr>
             <w:rStyle w:val="Hyperlink"/>
@@ -2439,7 +2820,7 @@
       <w:r>
         <w:t xml:space="preserve">download Eagle </w:t>
       </w:r>
-      <w:hyperlink r:id="rId20" w:history="1">
+      <w:hyperlink r:id="rId22" w:history="1">
         <w:r>
           <w:rPr>
             <w:rStyle w:val="Hyperlink"/>
@@ -2481,7 +2862,7 @@
         <w:tab/>
         <w:t xml:space="preserve">To install Git/Git Bash go to </w:t>
       </w:r>
-      <w:hyperlink r:id="rId21" w:history="1">
+      <w:hyperlink r:id="rId23" w:history="1">
         <w:r>
           <w:rPr>
             <w:rStyle w:val="Hyperlink"/>
@@ -2534,7 +2915,7 @@
       <w:r>
         <w:t xml:space="preserve">developer pack here: </w:t>
       </w:r>
-      <w:hyperlink r:id="rId22" w:history="1">
+      <w:hyperlink r:id="rId24" w:history="1">
         <w:r>
           <w:rPr>
             <w:rStyle w:val="Hyperlink"/>
@@ -2551,7 +2932,7 @@
       <w:r>
         <w:t xml:space="preserve">here: </w:t>
       </w:r>
-      <w:hyperlink r:id="rId23" w:history="1">
+      <w:hyperlink r:id="rId25" w:history="1">
         <w:r>
           <w:rPr>
             <w:rStyle w:val="Hyperlink"/>
@@ -2566,7 +2947,15 @@
         <w:t xml:space="preserve">and </w:t>
       </w:r>
       <w:r>
-        <w:t>use the same credentials that were used to get the GitHub student developer pack to automatically get all of the Pro features.</w:t>
+        <w:t xml:space="preserve">use the same credentials that were used to get the GitHub student developer pack to automatically get </w:t>
+      </w:r>
+      <w:proofErr w:type="gramStart"/>
+      <w:r>
+        <w:t>all of</w:t>
+      </w:r>
+      <w:proofErr w:type="gramEnd"/>
+      <w:r>
+        <w:t xml:space="preserve"> the Pro features.</w:t>
       </w:r>
     </w:p>
     <w:p>
@@ -2607,7 +2996,7 @@
       <w:r>
         <w:t xml:space="preserve">found here: </w:t>
       </w:r>
-      <w:hyperlink r:id="rId24" w:history="1">
+      <w:hyperlink r:id="rId26" w:history="1">
         <w:r>
           <w:rPr>
             <w:rStyle w:val="Hyperlink"/>
@@ -2621,7 +3010,7 @@
       <w:r>
         <w:t xml:space="preserve">The installation for Teensyduino can be found here: </w:t>
       </w:r>
-      <w:hyperlink r:id="rId25" w:history="1">
+      <w:hyperlink r:id="rId27" w:history="1">
         <w:r>
           <w:rPr>
             <w:rStyle w:val="Hyperlink"/>
@@ -2662,7 +3051,7 @@
         <w:tab/>
         <w:t xml:space="preserve">Our team uses Python 3.6.8. The download for this can be found here: </w:t>
       </w:r>
-      <w:hyperlink r:id="rId26" w:history="1">
+      <w:hyperlink r:id="rId28" w:history="1">
         <w:r>
           <w:rPr>
             <w:rStyle w:val="Hyperlink"/>
@@ -2703,7 +3092,7 @@
         <w:tab/>
         <w:t xml:space="preserve">Directions for installing PyCharm can be found here: </w:t>
       </w:r>
-      <w:hyperlink r:id="rId27" w:history="1">
+      <w:hyperlink r:id="rId29" w:history="1">
         <w:r>
           <w:rPr>
             <w:rStyle w:val="Hyperlink"/>
@@ -2747,7 +3136,7 @@
       <w:r>
         <w:t xml:space="preserve">The link to install Visual Studio can be found here: </w:t>
       </w:r>
-      <w:hyperlink r:id="rId28" w:history="1">
+      <w:hyperlink r:id="rId30" w:history="1">
         <w:r>
           <w:rPr>
             <w:rStyle w:val="Hyperlink"/>
@@ -2776,12 +3165,21 @@
           <w:bCs/>
         </w:rPr>
       </w:pPr>
+      <w:proofErr w:type="spellStart"/>
       <w:r>
         <w:rPr>
           <w:b/>
           <w:bCs/>
         </w:rPr>
-        <w:t>Solidworks Download</w:t>
+        <w:t>Solidworks</w:t>
+      </w:r>
+      <w:proofErr w:type="spellEnd"/>
+      <w:r>
+        <w:rPr>
+          <w:b/>
+          <w:bCs/>
+        </w:rPr>
+        <w:t xml:space="preserve"> Download</w:t>
       </w:r>
     </w:p>
     <w:p>
@@ -2796,9 +3194,17 @@
         <w:tab/>
       </w:r>
       <w:r>
-        <w:t xml:space="preserve">To install Solidworks, go to </w:t>
-      </w:r>
-      <w:hyperlink r:id="rId29" w:history="1">
+        <w:t xml:space="preserve">To install </w:t>
+      </w:r>
+      <w:proofErr w:type="spellStart"/>
+      <w:r>
+        <w:t>Solidworks</w:t>
+      </w:r>
+      <w:proofErr w:type="spellEnd"/>
+      <w:r>
+        <w:t xml:space="preserve">, go to </w:t>
+      </w:r>
+      <w:hyperlink r:id="rId31" w:history="1">
         <w:r>
           <w:rPr>
             <w:rStyle w:val="Hyperlink"/>
@@ -2836,8 +3242,21 @@
       <w:r>
         <w:t xml:space="preserve"> Then find </w:t>
       </w:r>
-      <w:r>
-        <w:t>Solidworks in the list of software, click “Request Software”, and then follow the directions for installation. Note that Solidworks is only available to install on Windows.</w:t>
+      <w:proofErr w:type="spellStart"/>
+      <w:r>
+        <w:t>Solidworks</w:t>
+      </w:r>
+      <w:proofErr w:type="spellEnd"/>
+      <w:r>
+        <w:t xml:space="preserve"> in the list of software, click “Request Software”, and then follow the directions for installation. Note that </w:t>
+      </w:r>
+      <w:proofErr w:type="spellStart"/>
+      <w:r>
+        <w:t>Solidworks</w:t>
+      </w:r>
+      <w:proofErr w:type="spellEnd"/>
+      <w:r>
+        <w:t xml:space="preserve"> is only available to install on Windows.</w:t>
       </w:r>
     </w:p>
     <w:p>
@@ -2853,11 +3272,30 @@
           <w:bCs/>
         </w:rPr>
       </w:pPr>
-      <w:r>
+    </w:p>
+    <w:p>
+      <w:pPr>
+        <w:contextualSpacing/>
         <w:rPr>
           <w:b/>
           <w:bCs/>
         </w:rPr>
+      </w:pPr>
+    </w:p>
+    <w:p>
+      <w:pPr>
+        <w:contextualSpacing/>
+        <w:rPr>
+          <w:b/>
+          <w:bCs/>
+        </w:rPr>
+      </w:pPr>
+      <w:r>
+        <w:rPr>
+          <w:b/>
+          <w:bCs/>
+        </w:rPr>
+        <w:lastRenderedPageBreak/>
         <w:t>MATLAB Download</w:t>
       </w:r>
     </w:p>
@@ -2869,7 +3307,7 @@
       <w:r>
         <w:t xml:space="preserve">To install MATLAB, go to </w:t>
       </w:r>
-      <w:hyperlink r:id="rId30" w:history="1">
+      <w:hyperlink r:id="rId32" w:history="1">
         <w:r>
           <w:rPr>
             <w:rStyle w:val="Hyperlink"/>
@@ -2878,7 +3316,15 @@
         </w:r>
       </w:hyperlink>
       <w:r>
-        <w:t xml:space="preserve"> and click the “Download Software” Link. In the drop-down boxes select software type to match your computer (i.e. Windows, Linux, Max, etc.) and affiliation as “Students”. Then find MATLAB in the list of software, click “Request Software”, and then follow the directions for installation.</w:t>
+        <w:t xml:space="preserve"> and click the “Download Software” Link. In the drop-down boxes select software type to match your computer (</w:t>
+      </w:r>
+      <w:proofErr w:type="gramStart"/>
+      <w:r>
+        <w:t>i.e.</w:t>
+      </w:r>
+      <w:proofErr w:type="gramEnd"/>
+      <w:r>
+        <w:t xml:space="preserve"> Windows, Linux, Max, etc.) and affiliation as “Students”. Then find MATLAB in the list of software, click “Request Software”, and then follow the directions for installation.</w:t>
       </w:r>
     </w:p>
     <w:p>
@@ -2915,7 +3361,7 @@
       <w:r>
         <w:t xml:space="preserve">To install Fusion 360, first get educational access to Autodesk products </w:t>
       </w:r>
-      <w:hyperlink r:id="rId31" w:history="1">
+      <w:hyperlink r:id="rId33" w:history="1">
         <w:r>
           <w:rPr>
             <w:rStyle w:val="Hyperlink"/>
@@ -2938,12 +3384,11 @@
         <w:pStyle w:val="Heading2"/>
         <w:contextualSpacing/>
       </w:pPr>
-      <w:bookmarkStart w:id="14" w:name="_Toc69406997"/>
-      <w:r>
-        <w:lastRenderedPageBreak/>
+      <w:bookmarkStart w:id="15" w:name="_Toc74934293"/>
+      <w:r>
         <w:t>2.5 Purchasing Guide</w:t>
       </w:r>
-      <w:bookmarkEnd w:id="14"/>
+      <w:bookmarkEnd w:id="15"/>
     </w:p>
     <w:p>
       <w:pPr>
@@ -2959,8 +3404,13 @@
       <w:r>
         <w:t>The requesting is done on the tab with “</w:t>
       </w:r>
-      <w:r>
-        <w:t xml:space="preserve">FY[year] </w:t>
+      <w:proofErr w:type="gramStart"/>
+      <w:r>
+        <w:t>FY[</w:t>
+      </w:r>
+      <w:proofErr w:type="gramEnd"/>
+      <w:r>
+        <w:t xml:space="preserve">year] </w:t>
       </w:r>
       <w:r>
         <w:t xml:space="preserve">TBP” (to be purchased). </w:t>
@@ -2996,7 +3446,15 @@
         <w:t xml:space="preserve">After that it can take anywhere from a day to a week for orders to be placed. It is crucial to plan </w:t>
       </w:r>
       <w:r>
-        <w:t>to make sure that orders can be placed in a timeframe that makes sense. Orders are prioritized based on the “Need By Date” Column so make sure this is filled out to a date that makes sense.</w:t>
+        <w:t xml:space="preserve">to make sure that orders can be placed in a timeframe that makes sense. Orders are prioritized based on the “Need </w:t>
+      </w:r>
+      <w:proofErr w:type="gramStart"/>
+      <w:r>
+        <w:t>By</w:t>
+      </w:r>
+      <w:proofErr w:type="gramEnd"/>
+      <w:r>
+        <w:t xml:space="preserve"> Date” Column so make sure this is filled out to a date that makes sense.</w:t>
       </w:r>
     </w:p>
     <w:p>
@@ -3024,7 +3482,7 @@
       <w:pPr>
         <w:contextualSpacing/>
       </w:pPr>
-      <w:hyperlink r:id="rId32" w:anchor="gid=1002179389" w:history="1">
+      <w:hyperlink r:id="rId34" w:anchor="gid=1002179389" w:history="1">
         <w:r>
           <w:rPr>
             <w:rStyle w:val="Hyperlink"/>
@@ -3037,7 +3495,7 @@
       <w:pPr>
         <w:contextualSpacing/>
       </w:pPr>
-      <w:hyperlink r:id="rId33" w:anchor="gid=1937511476" w:history="1">
+      <w:hyperlink r:id="rId35" w:anchor="gid=1937511476" w:history="1">
         <w:r>
           <w:rPr>
             <w:rStyle w:val="Hyperlink"/>
@@ -3051,7 +3509,7 @@
         <w:pStyle w:val="Heading1"/>
         <w:contextualSpacing/>
       </w:pPr>
-      <w:bookmarkStart w:id="15" w:name="_Toc69406998"/>
+      <w:bookmarkStart w:id="16" w:name="_Toc74934294"/>
       <w:r>
         <w:lastRenderedPageBreak/>
         <w:t xml:space="preserve">3.0 </w:t>
@@ -3062,20 +3520,20 @@
       <w:r>
         <w:t xml:space="preserve"> / FAQ</w:t>
       </w:r>
-      <w:bookmarkEnd w:id="15"/>
+      <w:bookmarkEnd w:id="16"/>
     </w:p>
     <w:p>
       <w:pPr>
         <w:pStyle w:val="Heading2"/>
         <w:contextualSpacing/>
       </w:pPr>
-      <w:bookmarkStart w:id="16" w:name="_3.1_What_is"/>
-      <w:bookmarkStart w:id="17" w:name="_Toc69406999"/>
-      <w:bookmarkEnd w:id="16"/>
+      <w:bookmarkStart w:id="17" w:name="_3.1_What_is"/>
+      <w:bookmarkStart w:id="18" w:name="_Toc74934295"/>
+      <w:bookmarkEnd w:id="17"/>
       <w:r>
         <w:t>3.1 What is the SCC?</w:t>
       </w:r>
-      <w:bookmarkEnd w:id="17"/>
+      <w:bookmarkEnd w:id="18"/>
     </w:p>
     <w:p>
       <w:pPr>
@@ -3097,7 +3555,7 @@
       <w:r>
         <w:t xml:space="preserve">It is located at </w:t>
       </w:r>
-      <w:hyperlink r:id="rId34" w:history="1">
+      <w:hyperlink r:id="rId36" w:history="1">
         <w:r>
           <w:rPr>
             <w:rStyle w:val="Hyperlink"/>
@@ -3144,7 +3602,7 @@
                     <pic:cNvPicPr/>
                   </pic:nvPicPr>
                   <pic:blipFill>
-                    <a:blip r:embed="rId35"/>
+                    <a:blip r:embed="rId37"/>
                     <a:stretch>
                       <a:fillRect/>
                     </a:stretch>
@@ -3170,10 +3628,42 @@
         <w:t xml:space="preserve">The </w:t>
       </w:r>
       <w:r>
-        <w:t xml:space="preserve">SCC can be accessed through the drive through gate or the walk in gate in the top right (requires Buzzcard access that is received through filling out the onboarding form). The area outlined in blue is generally the best place to park. The entrance to the building is the door on the backside of the building </w:t>
-      </w:r>
-      <w:r>
-        <w:t>which is where the red line leads to. Our shop space (along with some other student teams) is the first door on the right immediately after walking in to the building (also requires Buzzcard access).</w:t>
+        <w:t xml:space="preserve">SCC can be accessed through the drive through gate or the </w:t>
+      </w:r>
+      <w:proofErr w:type="gramStart"/>
+      <w:r>
+        <w:t>walk in</w:t>
+      </w:r>
+      <w:proofErr w:type="gramEnd"/>
+      <w:r>
+        <w:t xml:space="preserve"> gate in the top right (requires </w:t>
+      </w:r>
+      <w:proofErr w:type="spellStart"/>
+      <w:r>
+        <w:t>Buzzcard</w:t>
+      </w:r>
+      <w:proofErr w:type="spellEnd"/>
+      <w:r>
+        <w:t xml:space="preserve"> access that is received through filling out the onboarding form). The area outlined in blue is generally the best place to park. The entrance to the building is the door on the backside of the building </w:t>
+      </w:r>
+      <w:r>
+        <w:t xml:space="preserve">which is where the red line leads to. Our shop space (along with some other student teams) is the first door on the right immediately after walking </w:t>
+      </w:r>
+      <w:proofErr w:type="gramStart"/>
+      <w:r>
+        <w:t>in to</w:t>
+      </w:r>
+      <w:proofErr w:type="gramEnd"/>
+      <w:r>
+        <w:t xml:space="preserve"> the building (also requires </w:t>
+      </w:r>
+      <w:proofErr w:type="spellStart"/>
+      <w:r>
+        <w:t>Buzzcard</w:t>
+      </w:r>
+      <w:proofErr w:type="spellEnd"/>
+      <w:r>
+        <w:t xml:space="preserve"> access).</w:t>
       </w:r>
     </w:p>
     <w:p>
@@ -3181,7 +3671,7 @@
         <w:pStyle w:val="Heading2"/>
         <w:contextualSpacing/>
       </w:pPr>
-      <w:bookmarkStart w:id="18" w:name="_Toc69407000"/>
+      <w:bookmarkStart w:id="19" w:name="_Toc74934296"/>
       <w:r>
         <w:t>3.</w:t>
       </w:r>
@@ -3194,29 +3684,47 @@
       <w:r>
         <w:t>Other Documentation to Read</w:t>
       </w:r>
-      <w:bookmarkEnd w:id="18"/>
-    </w:p>
-    <w:p>
-      <w:r>
-        <w:t xml:space="preserve">Depending on what types of projects you are interested in doing, there is more application specific documentation in the Resources&gt;NewStudents folder on the GitHub. There is also some interesting content in the </w:t>
-      </w:r>
-      <w:r>
-        <w:t xml:space="preserve">Resources&gt;Presentations folder if you </w:t>
-      </w:r>
-      <w:r>
-        <w:t>are interested in learning about some of the things that our team members have given talks on in the past.</w:t>
+      <w:bookmarkEnd w:id="19"/>
+    </w:p>
+    <w:p>
+      <w:r>
+        <w:t xml:space="preserve">Depending on what types of projects you are interested in doing, there is more application specific documentation in the </w:t>
+      </w:r>
+      <w:r>
+        <w:t>electrical, mechanical, and software documentation</w:t>
+      </w:r>
+      <w:r>
+        <w:t xml:space="preserve"> folder</w:t>
+      </w:r>
+      <w:r>
+        <w:t>s</w:t>
+      </w:r>
+      <w:r>
+        <w:t xml:space="preserve"> on the GitHub. There is also some interesting content in the </w:t>
+      </w:r>
+      <w:r>
+        <w:t xml:space="preserve">Misc. Documentation folder </w:t>
+      </w:r>
+      <w:r>
+        <w:t xml:space="preserve">if you </w:t>
+      </w:r>
+      <w:r>
+        <w:t xml:space="preserve">are interested in learning about some </w:t>
+      </w:r>
+      <w:r>
+        <w:t>projects our team members have worked on in the past or if you want to view any presentations our team members have given in the past.</w:t>
       </w:r>
     </w:p>
     <w:p>
       <w:pPr>
         <w:pStyle w:val="Heading1"/>
       </w:pPr>
-      <w:bookmarkStart w:id="19" w:name="_Toc69407001"/>
+      <w:bookmarkStart w:id="20" w:name="_Toc74934297"/>
       <w:r>
         <w:lastRenderedPageBreak/>
         <w:t>4.0 Revision History</w:t>
       </w:r>
-      <w:bookmarkEnd w:id="19"/>
+      <w:bookmarkEnd w:id="20"/>
     </w:p>
     <w:p>
       <w:r>
@@ -3264,8 +3772,16 @@
         <w:t>inished first revision of the guide for students that are joining for the spring/summer semester of 2021.</w:t>
       </w:r>
     </w:p>
+    <w:p>
+      <w:r>
+        <w:t>06/18/2021 (Andrew Hellrigel) – Added the note to reader (section 1.7)</w:t>
+      </w:r>
+      <w:r>
+        <w:t>; updated GitHub section to reflect changes in GitHub structure; updated communication to reflect new use of Discord.</w:t>
+      </w:r>
+    </w:p>
     <w:sectPr>
-      <w:footerReference w:type="default" r:id="rId36"/>
+      <w:footerReference w:type="default" r:id="rId38"/>
       <w:pgSz w:w="12240" w:h="15840"/>
       <w:pgMar w:top="720" w:right="720" w:bottom="720" w:left="720" w:header="720" w:footer="144" w:gutter="0"/>
       <w:cols w:space="720"/>
@@ -3276,7 +3792,7 @@
 </file>
 
 <file path=word/endnotes.xml><?xml version="1.0" encoding="utf-8"?>
-<w:endnotes xmlns:wpc="http://schemas.microsoft.com/office/word/2010/wordprocessingCanvas" xmlns:cx="http://schemas.microsoft.com/office/drawing/2014/chartex" xmlns:cx1="http://schemas.microsoft.com/office/drawing/2015/9/8/chartex" xmlns:cx2="http://schemas.microsoft.com/office/drawing/2015/10/21/chartex" xmlns:cx3="http://schemas.microsoft.com/office/drawing/2016/5/9/chartex" xmlns:cx4="http://schemas.microsoft.com/office/drawing/2016/5/10/chartex" xmlns:cx5="http://schemas.microsoft.com/office/drawing/2016/5/11/chartex" xmlns:cx6="http://schemas.microsoft.com/office/drawing/2016/5/12/chartex" xmlns:cx7="http://schemas.microsoft.com/office/drawing/2016/5/13/chartex" xmlns:cx8="http://schemas.microsoft.com/office/drawing/2016/5/14/chartex" xmlns:mc="http://schemas.openxmlformats.org/markup-compatibility/2006" xmlns:aink="http://schemas.microsoft.com/office/drawing/2016/ink" xmlns:am3d="http://schemas.microsoft.com/office/drawing/2017/model3d" xmlns:o="urn:schemas-microsoft-com:office:office" xmlns:r="http://schemas.openxmlformats.org/officeDocument/2006/relationships" xmlns:m="http://schemas.openxmlformats.org/officeDocument/2006/math" xmlns:v="urn:schemas-microsoft-com:vml" xmlns:wp14="http://schemas.microsoft.com/office/word/2010/wordprocessingDrawing" xmlns:wp="http://schemas.openxmlformats.org/drawingml/2006/wordprocessingDrawing" xmlns:w10="urn:schemas-microsoft-com:office:word" xmlns:w="http://schemas.openxmlformats.org/wordprocessingml/2006/main" xmlns:w14="http://schemas.microsoft.com/office/word/2010/wordml" xmlns:w15="http://schemas.microsoft.com/office/word/2012/wordml" xmlns:w16cex="http://schemas.microsoft.com/office/word/2018/wordml/cex" xmlns:w16cid="http://schemas.microsoft.com/office/word/2016/wordml/cid" xmlns:w16="http://schemas.microsoft.com/office/word/2018/wordml" xmlns:w16se="http://schemas.microsoft.com/office/word/2015/wordml/symex" xmlns:wpg="http://schemas.microsoft.com/office/word/2010/wordprocessingGroup" xmlns:wpi="http://schemas.microsoft.com/office/word/2010/wordprocessingInk" xmlns:wne="http://schemas.microsoft.com/office/word/2006/wordml" xmlns:wps="http://schemas.microsoft.com/office/word/2010/wordprocessingShape" mc:Ignorable="w14 w15 w16se w16cid w16 w16cex wp14">
+<w:endnotes xmlns:wpc="http://schemas.microsoft.com/office/word/2010/wordprocessingCanvas" xmlns:cx="http://schemas.microsoft.com/office/drawing/2014/chartex" xmlns:cx1="http://schemas.microsoft.com/office/drawing/2015/9/8/chartex" xmlns:cx2="http://schemas.microsoft.com/office/drawing/2015/10/21/chartex" xmlns:cx3="http://schemas.microsoft.com/office/drawing/2016/5/9/chartex" xmlns:cx4="http://schemas.microsoft.com/office/drawing/2016/5/10/chartex" xmlns:cx5="http://schemas.microsoft.com/office/drawing/2016/5/11/chartex" xmlns:cx6="http://schemas.microsoft.com/office/drawing/2016/5/12/chartex" xmlns:cx7="http://schemas.microsoft.com/office/drawing/2016/5/13/chartex" xmlns:cx8="http://schemas.microsoft.com/office/drawing/2016/5/14/chartex" xmlns:mc="http://schemas.openxmlformats.org/markup-compatibility/2006" xmlns:aink="http://schemas.microsoft.com/office/drawing/2016/ink" xmlns:am3d="http://schemas.microsoft.com/office/drawing/2017/model3d" xmlns:o="urn:schemas-microsoft-com:office:office" xmlns:r="http://schemas.openxmlformats.org/officeDocument/2006/relationships" xmlns:m="http://schemas.openxmlformats.org/officeDocument/2006/math" xmlns:v="urn:schemas-microsoft-com:vml" xmlns:wp14="http://schemas.microsoft.com/office/word/2010/wordprocessingDrawing" xmlns:wp="http://schemas.openxmlformats.org/drawingml/2006/wordprocessingDrawing" xmlns:w10="urn:schemas-microsoft-com:office:word" xmlns:w="http://schemas.openxmlformats.org/wordprocessingml/2006/main" xmlns:w14="http://schemas.microsoft.com/office/word/2010/wordml" xmlns:w15="http://schemas.microsoft.com/office/word/2012/wordml" xmlns:w16cex="http://schemas.microsoft.com/office/word/2018/wordml/cex" xmlns:w16cid="http://schemas.microsoft.com/office/word/2016/wordml/cid" xmlns:w16="http://schemas.microsoft.com/office/word/2018/wordml" xmlns:w16sdtdh="http://schemas.microsoft.com/office/word/2020/wordml/sdtdatahash" xmlns:w16se="http://schemas.microsoft.com/office/word/2015/wordml/symex" xmlns:wpg="http://schemas.microsoft.com/office/word/2010/wordprocessingGroup" xmlns:wpi="http://schemas.microsoft.com/office/word/2010/wordprocessingInk" xmlns:wne="http://schemas.microsoft.com/office/word/2006/wordml" xmlns:wps="http://schemas.microsoft.com/office/word/2010/wordprocessingShape" mc:Ignorable="w14 w15 w16se w16cid w16 w16cex w16sdtdh wp14">
   <w:endnote w:type="separator" w:id="-1">
     <w:p>
       <w:pPr>
@@ -3303,7 +3819,7 @@
 </file>
 
 <file path=word/footer1.xml><?xml version="1.0" encoding="utf-8"?>
-<w:ftr xmlns:wpc="http://schemas.microsoft.com/office/word/2010/wordprocessingCanvas" xmlns:cx="http://schemas.microsoft.com/office/drawing/2014/chartex" xmlns:cx1="http://schemas.microsoft.com/office/drawing/2015/9/8/chartex" xmlns:cx2="http://schemas.microsoft.com/office/drawing/2015/10/21/chartex" xmlns:cx3="http://schemas.microsoft.com/office/drawing/2016/5/9/chartex" xmlns:cx4="http://schemas.microsoft.com/office/drawing/2016/5/10/chartex" xmlns:cx5="http://schemas.microsoft.com/office/drawing/2016/5/11/chartex" xmlns:cx6="http://schemas.microsoft.com/office/drawing/2016/5/12/chartex" xmlns:cx7="http://schemas.microsoft.com/office/drawing/2016/5/13/chartex" xmlns:cx8="http://schemas.microsoft.com/office/drawing/2016/5/14/chartex" xmlns:mc="http://schemas.openxmlformats.org/markup-compatibility/2006" xmlns:aink="http://schemas.microsoft.com/office/drawing/2016/ink" xmlns:am3d="http://schemas.microsoft.com/office/drawing/2017/model3d" xmlns:o="urn:schemas-microsoft-com:office:office" xmlns:r="http://schemas.openxmlformats.org/officeDocument/2006/relationships" xmlns:m="http://schemas.openxmlformats.org/officeDocument/2006/math" xmlns:v="urn:schemas-microsoft-com:vml" xmlns:wp14="http://schemas.microsoft.com/office/word/2010/wordprocessingDrawing" xmlns:wp="http://schemas.openxmlformats.org/drawingml/2006/wordprocessingDrawing" xmlns:w10="urn:schemas-microsoft-com:office:word" xmlns:w="http://schemas.openxmlformats.org/wordprocessingml/2006/main" xmlns:w14="http://schemas.microsoft.com/office/word/2010/wordml" xmlns:w15="http://schemas.microsoft.com/office/word/2012/wordml" xmlns:w16cex="http://schemas.microsoft.com/office/word/2018/wordml/cex" xmlns:w16cid="http://schemas.microsoft.com/office/word/2016/wordml/cid" xmlns:w16="http://schemas.microsoft.com/office/word/2018/wordml" xmlns:w16se="http://schemas.microsoft.com/office/word/2015/wordml/symex" xmlns:wpg="http://schemas.microsoft.com/office/word/2010/wordprocessingGroup" xmlns:wpi="http://schemas.microsoft.com/office/word/2010/wordprocessingInk" xmlns:wne="http://schemas.microsoft.com/office/word/2006/wordml" xmlns:wps="http://schemas.microsoft.com/office/word/2010/wordprocessingShape" mc:Ignorable="w14 w15 w16se w16cid w16 w16cex wp14">
+<w:ftr xmlns:wpc="http://schemas.microsoft.com/office/word/2010/wordprocessingCanvas" xmlns:cx="http://schemas.microsoft.com/office/drawing/2014/chartex" xmlns:cx1="http://schemas.microsoft.com/office/drawing/2015/9/8/chartex" xmlns:cx2="http://schemas.microsoft.com/office/drawing/2015/10/21/chartex" xmlns:cx3="http://schemas.microsoft.com/office/drawing/2016/5/9/chartex" xmlns:cx4="http://schemas.microsoft.com/office/drawing/2016/5/10/chartex" xmlns:cx5="http://schemas.microsoft.com/office/drawing/2016/5/11/chartex" xmlns:cx6="http://schemas.microsoft.com/office/drawing/2016/5/12/chartex" xmlns:cx7="http://schemas.microsoft.com/office/drawing/2016/5/13/chartex" xmlns:cx8="http://schemas.microsoft.com/office/drawing/2016/5/14/chartex" xmlns:mc="http://schemas.openxmlformats.org/markup-compatibility/2006" xmlns:aink="http://schemas.microsoft.com/office/drawing/2016/ink" xmlns:am3d="http://schemas.microsoft.com/office/drawing/2017/model3d" xmlns:o="urn:schemas-microsoft-com:office:office" xmlns:r="http://schemas.openxmlformats.org/officeDocument/2006/relationships" xmlns:m="http://schemas.openxmlformats.org/officeDocument/2006/math" xmlns:v="urn:schemas-microsoft-com:vml" xmlns:wp14="http://schemas.microsoft.com/office/word/2010/wordprocessingDrawing" xmlns:wp="http://schemas.openxmlformats.org/drawingml/2006/wordprocessingDrawing" xmlns:w10="urn:schemas-microsoft-com:office:word" xmlns:w="http://schemas.openxmlformats.org/wordprocessingml/2006/main" xmlns:w14="http://schemas.microsoft.com/office/word/2010/wordml" xmlns:w15="http://schemas.microsoft.com/office/word/2012/wordml" xmlns:w16cex="http://schemas.microsoft.com/office/word/2018/wordml/cex" xmlns:w16cid="http://schemas.microsoft.com/office/word/2016/wordml/cid" xmlns:w16="http://schemas.microsoft.com/office/word/2018/wordml" xmlns:w16sdtdh="http://schemas.microsoft.com/office/word/2020/wordml/sdtdatahash" xmlns:w16se="http://schemas.microsoft.com/office/word/2015/wordml/symex" xmlns:wpg="http://schemas.microsoft.com/office/word/2010/wordprocessingGroup" xmlns:wpi="http://schemas.microsoft.com/office/word/2010/wordprocessingInk" xmlns:wne="http://schemas.microsoft.com/office/word/2006/wordml" xmlns:wps="http://schemas.microsoft.com/office/word/2010/wordprocessingShape" mc:Ignorable="w14 w15 w16se w16cid w16 w16cex w16sdtdh wp14">
   <w:sdt>
     <w:sdtPr>
       <w:id w:val="-1891412433"/>
@@ -3357,7 +3873,7 @@
 </file>
 
 <file path=word/footnotes.xml><?xml version="1.0" encoding="utf-8"?>
-<w:footnotes xmlns:wpc="http://schemas.microsoft.com/office/word/2010/wordprocessingCanvas" xmlns:cx="http://schemas.microsoft.com/office/drawing/2014/chartex" xmlns:cx1="http://schemas.microsoft.com/office/drawing/2015/9/8/chartex" xmlns:cx2="http://schemas.microsoft.com/office/drawing/2015/10/21/chartex" xmlns:cx3="http://schemas.microsoft.com/office/drawing/2016/5/9/chartex" xmlns:cx4="http://schemas.microsoft.com/office/drawing/2016/5/10/chartex" xmlns:cx5="http://schemas.microsoft.com/office/drawing/2016/5/11/chartex" xmlns:cx6="http://schemas.microsoft.com/office/drawing/2016/5/12/chartex" xmlns:cx7="http://schemas.microsoft.com/office/drawing/2016/5/13/chartex" xmlns:cx8="http://schemas.microsoft.com/office/drawing/2016/5/14/chartex" xmlns:mc="http://schemas.openxmlformats.org/markup-compatibility/2006" xmlns:aink="http://schemas.microsoft.com/office/drawing/2016/ink" xmlns:am3d="http://schemas.microsoft.com/office/drawing/2017/model3d" xmlns:o="urn:schemas-microsoft-com:office:office" xmlns:r="http://schemas.openxmlformats.org/officeDocument/2006/relationships" xmlns:m="http://schemas.openxmlformats.org/officeDocument/2006/math" xmlns:v="urn:schemas-microsoft-com:vml" xmlns:wp14="http://schemas.microsoft.com/office/word/2010/wordprocessingDrawing" xmlns:wp="http://schemas.openxmlformats.org/drawingml/2006/wordprocessingDrawing" xmlns:w10="urn:schemas-microsoft-com:office:word" xmlns:w="http://schemas.openxmlformats.org/wordprocessingml/2006/main" xmlns:w14="http://schemas.microsoft.com/office/word/2010/wordml" xmlns:w15="http://schemas.microsoft.com/office/word/2012/wordml" xmlns:w16cex="http://schemas.microsoft.com/office/word/2018/wordml/cex" xmlns:w16cid="http://schemas.microsoft.com/office/word/2016/wordml/cid" xmlns:w16="http://schemas.microsoft.com/office/word/2018/wordml" xmlns:w16se="http://schemas.microsoft.com/office/word/2015/wordml/symex" xmlns:wpg="http://schemas.microsoft.com/office/word/2010/wordprocessingGroup" xmlns:wpi="http://schemas.microsoft.com/office/word/2010/wordprocessingInk" xmlns:wne="http://schemas.microsoft.com/office/word/2006/wordml" xmlns:wps="http://schemas.microsoft.com/office/word/2010/wordprocessingShape" mc:Ignorable="w14 w15 w16se w16cid w16 w16cex wp14">
+<w:footnotes xmlns:wpc="http://schemas.microsoft.com/office/word/2010/wordprocessingCanvas" xmlns:cx="http://schemas.microsoft.com/office/drawing/2014/chartex" xmlns:cx1="http://schemas.microsoft.com/office/drawing/2015/9/8/chartex" xmlns:cx2="http://schemas.microsoft.com/office/drawing/2015/10/21/chartex" xmlns:cx3="http://schemas.microsoft.com/office/drawing/2016/5/9/chartex" xmlns:cx4="http://schemas.microsoft.com/office/drawing/2016/5/10/chartex" xmlns:cx5="http://schemas.microsoft.com/office/drawing/2016/5/11/chartex" xmlns:cx6="http://schemas.microsoft.com/office/drawing/2016/5/12/chartex" xmlns:cx7="http://schemas.microsoft.com/office/drawing/2016/5/13/chartex" xmlns:cx8="http://schemas.microsoft.com/office/drawing/2016/5/14/chartex" xmlns:mc="http://schemas.openxmlformats.org/markup-compatibility/2006" xmlns:aink="http://schemas.microsoft.com/office/drawing/2016/ink" xmlns:am3d="http://schemas.microsoft.com/office/drawing/2017/model3d" xmlns:o="urn:schemas-microsoft-com:office:office" xmlns:r="http://schemas.openxmlformats.org/officeDocument/2006/relationships" xmlns:m="http://schemas.openxmlformats.org/officeDocument/2006/math" xmlns:v="urn:schemas-microsoft-com:vml" xmlns:wp14="http://schemas.microsoft.com/office/word/2010/wordprocessingDrawing" xmlns:wp="http://schemas.openxmlformats.org/drawingml/2006/wordprocessingDrawing" xmlns:w10="urn:schemas-microsoft-com:office:word" xmlns:w="http://schemas.openxmlformats.org/wordprocessingml/2006/main" xmlns:w14="http://schemas.microsoft.com/office/word/2010/wordml" xmlns:w15="http://schemas.microsoft.com/office/word/2012/wordml" xmlns:w16cex="http://schemas.microsoft.com/office/word/2018/wordml/cex" xmlns:w16cid="http://schemas.microsoft.com/office/word/2016/wordml/cid" xmlns:w16="http://schemas.microsoft.com/office/word/2018/wordml" xmlns:w16sdtdh="http://schemas.microsoft.com/office/word/2020/wordml/sdtdatahash" xmlns:w16se="http://schemas.microsoft.com/office/word/2015/wordml/symex" xmlns:wpg="http://schemas.microsoft.com/office/word/2010/wordprocessingGroup" xmlns:wpi="http://schemas.microsoft.com/office/word/2010/wordprocessingInk" xmlns:wne="http://schemas.microsoft.com/office/word/2006/wordml" xmlns:wps="http://schemas.microsoft.com/office/word/2010/wordprocessingShape" mc:Ignorable="w14 w15 w16se w16cid w16 w16cex w16sdtdh wp14">
   <w:footnote w:type="separator" w:id="-1">
     <w:p>
       <w:pPr>
@@ -3384,7 +3900,7 @@
 </file>
 
 <file path=word/numbering.xml><?xml version="1.0" encoding="utf-8"?>
-<w:numbering xmlns:wpc="http://schemas.microsoft.com/office/word/2010/wordprocessingCanvas" xmlns:cx="http://schemas.microsoft.com/office/drawing/2014/chartex" xmlns:cx1="http://schemas.microsoft.com/office/drawing/2015/9/8/chartex" xmlns:cx2="http://schemas.microsoft.com/office/drawing/2015/10/21/chartex" xmlns:cx3="http://schemas.microsoft.com/office/drawing/2016/5/9/chartex" xmlns:cx4="http://schemas.microsoft.com/office/drawing/2016/5/10/chartex" xmlns:cx5="http://schemas.microsoft.com/office/drawing/2016/5/11/chartex" xmlns:cx6="http://schemas.microsoft.com/office/drawing/2016/5/12/chartex" xmlns:cx7="http://schemas.microsoft.com/office/drawing/2016/5/13/chartex" xmlns:cx8="http://schemas.microsoft.com/office/drawing/2016/5/14/chartex" xmlns:mc="http://schemas.openxmlformats.org/markup-compatibility/2006" xmlns:aink="http://schemas.microsoft.com/office/drawing/2016/ink" xmlns:am3d="http://schemas.microsoft.com/office/drawing/2017/model3d" xmlns:o="urn:schemas-microsoft-com:office:office" xmlns:r="http://schemas.openxmlformats.org/officeDocument/2006/relationships" xmlns:m="http://schemas.openxmlformats.org/officeDocument/2006/math" xmlns:v="urn:schemas-microsoft-com:vml" xmlns:wp14="http://schemas.microsoft.com/office/word/2010/wordprocessingDrawing" xmlns:wp="http://schemas.openxmlformats.org/drawingml/2006/wordprocessingDrawing" xmlns:w10="urn:schemas-microsoft-com:office:word" xmlns:w="http://schemas.openxmlformats.org/wordprocessingml/2006/main" xmlns:w14="http://schemas.microsoft.com/office/word/2010/wordml" xmlns:w15="http://schemas.microsoft.com/office/word/2012/wordml" xmlns:w16cex="http://schemas.microsoft.com/office/word/2018/wordml/cex" xmlns:w16cid="http://schemas.microsoft.com/office/word/2016/wordml/cid" xmlns:w16="http://schemas.microsoft.com/office/word/2018/wordml" xmlns:w16se="http://schemas.microsoft.com/office/word/2015/wordml/symex" xmlns:wpg="http://schemas.microsoft.com/office/word/2010/wordprocessingGroup" xmlns:wpi="http://schemas.microsoft.com/office/word/2010/wordprocessingInk" xmlns:wne="http://schemas.microsoft.com/office/word/2006/wordml" xmlns:wps="http://schemas.microsoft.com/office/word/2010/wordprocessingShape" mc:Ignorable="w14 w15 w16se w16cid w16 w16cex wp14">
+<w:numbering xmlns:wpc="http://schemas.microsoft.com/office/word/2010/wordprocessingCanvas" xmlns:cx="http://schemas.microsoft.com/office/drawing/2014/chartex" xmlns:cx1="http://schemas.microsoft.com/office/drawing/2015/9/8/chartex" xmlns:cx2="http://schemas.microsoft.com/office/drawing/2015/10/21/chartex" xmlns:cx3="http://schemas.microsoft.com/office/drawing/2016/5/9/chartex" xmlns:cx4="http://schemas.microsoft.com/office/drawing/2016/5/10/chartex" xmlns:cx5="http://schemas.microsoft.com/office/drawing/2016/5/11/chartex" xmlns:cx6="http://schemas.microsoft.com/office/drawing/2016/5/12/chartex" xmlns:cx7="http://schemas.microsoft.com/office/drawing/2016/5/13/chartex" xmlns:cx8="http://schemas.microsoft.com/office/drawing/2016/5/14/chartex" xmlns:mc="http://schemas.openxmlformats.org/markup-compatibility/2006" xmlns:aink="http://schemas.microsoft.com/office/drawing/2016/ink" xmlns:am3d="http://schemas.microsoft.com/office/drawing/2017/model3d" xmlns:o="urn:schemas-microsoft-com:office:office" xmlns:r="http://schemas.openxmlformats.org/officeDocument/2006/relationships" xmlns:m="http://schemas.openxmlformats.org/officeDocument/2006/math" xmlns:v="urn:schemas-microsoft-com:vml" xmlns:wp14="http://schemas.microsoft.com/office/word/2010/wordprocessingDrawing" xmlns:wp="http://schemas.openxmlformats.org/drawingml/2006/wordprocessingDrawing" xmlns:w10="urn:schemas-microsoft-com:office:word" xmlns:w="http://schemas.openxmlformats.org/wordprocessingml/2006/main" xmlns:w14="http://schemas.microsoft.com/office/word/2010/wordml" xmlns:w15="http://schemas.microsoft.com/office/word/2012/wordml" xmlns:w16cex="http://schemas.microsoft.com/office/word/2018/wordml/cex" xmlns:w16cid="http://schemas.microsoft.com/office/word/2016/wordml/cid" xmlns:w16="http://schemas.microsoft.com/office/word/2018/wordml" xmlns:w16sdtdh="http://schemas.microsoft.com/office/word/2020/wordml/sdtdatahash" xmlns:w16se="http://schemas.microsoft.com/office/word/2015/wordml/symex" xmlns:wpg="http://schemas.microsoft.com/office/word/2010/wordprocessingGroup" xmlns:wpi="http://schemas.microsoft.com/office/word/2010/wordprocessingInk" xmlns:wne="http://schemas.microsoft.com/office/word/2006/wordml" xmlns:wps="http://schemas.microsoft.com/office/word/2010/wordprocessingShape" mc:Ignorable="w14 w15 w16se w16cid w16 w16cex w16sdtdh wp14">
   <w:abstractNum w:abstractNumId="0" w15:restartNumberingAfterBreak="0">
     <w:nsid w:val="05BB10D8"/>
     <w:multiLevelType w:val="hybridMultilevel"/>
@@ -4665,7 +5181,7 @@
 </file>
 
 <file path=word/styles.xml><?xml version="1.0" encoding="utf-8"?>
-<w:styles xmlns:mc="http://schemas.openxmlformats.org/markup-compatibility/2006" xmlns:r="http://schemas.openxmlformats.org/officeDocument/2006/relationships" xmlns:w="http://schemas.openxmlformats.org/wordprocessingml/2006/main" xmlns:w14="http://schemas.microsoft.com/office/word/2010/wordml" xmlns:w15="http://schemas.microsoft.com/office/word/2012/wordml" xmlns:w16cex="http://schemas.microsoft.com/office/word/2018/wordml/cex" xmlns:w16cid="http://schemas.microsoft.com/office/word/2016/wordml/cid" xmlns:w16="http://schemas.microsoft.com/office/word/2018/wordml" xmlns:w16se="http://schemas.microsoft.com/office/word/2015/wordml/symex" mc:Ignorable="w14 w15 w16se w16cid w16 w16cex">
+<w:styles xmlns:mc="http://schemas.openxmlformats.org/markup-compatibility/2006" xmlns:r="http://schemas.openxmlformats.org/officeDocument/2006/relationships" xmlns:w="http://schemas.openxmlformats.org/wordprocessingml/2006/main" xmlns:w14="http://schemas.microsoft.com/office/word/2010/wordml" xmlns:w15="http://schemas.microsoft.com/office/word/2012/wordml" xmlns:w16cex="http://schemas.microsoft.com/office/word/2018/wordml/cex" xmlns:w16cid="http://schemas.microsoft.com/office/word/2016/wordml/cid" xmlns:w16="http://schemas.microsoft.com/office/word/2018/wordml" xmlns:w16sdtdh="http://schemas.microsoft.com/office/word/2020/wordml/sdtdatahash" xmlns:w16se="http://schemas.microsoft.com/office/word/2015/wordml/symex" mc:Ignorable="w14 w15 w16se w16cid w16 w16cex w16sdtdh">
   <w:docDefaults>
     <w:rPrDefault>
       <w:rPr>

</xml_diff>

<commit_message>
Added fall projects, updated new student guide
</commit_message>
<xml_diff>
--- a/01 - New Students/GTOR DAQ New Student Guide.docx
+++ b/01 - New Students/GTOR DAQ New Student Guide.docx
@@ -1448,15 +1448,7 @@
         <w:t xml:space="preserve">context on what GT Off-Road is as an organization and data acquisition’s role within that. </w:t>
       </w:r>
       <w:r>
-        <w:t xml:space="preserve">New students </w:t>
-      </w:r>
-      <w:proofErr w:type="gramStart"/>
-      <w:r>
-        <w:t>aren’t</w:t>
-      </w:r>
-      <w:proofErr w:type="gramEnd"/>
-      <w:r>
-        <w:t xml:space="preserve"> expected to have any specific knowledge when joining the team, but if there is anything that is unclear</w:t>
+        <w:t>New students aren’t expected to have any specific knowledge when joining the team, but if there is anything that is unclear</w:t>
       </w:r>
       <w:r>
         <w:t xml:space="preserve"> or conflicting</w:t>
@@ -2083,15 +2075,7 @@
         <w:t xml:space="preserve"> in the data acquisition channel on Teams. </w:t>
       </w:r>
       <w:r>
-        <w:t xml:space="preserve">If there </w:t>
-      </w:r>
-      <w:proofErr w:type="gramStart"/>
-      <w:r>
-        <w:t>won’t</w:t>
-      </w:r>
-      <w:proofErr w:type="gramEnd"/>
-      <w:r>
-        <w:t xml:space="preserve"> be a meeting, or the time has changed for any reason, this will be communicated through the #data_acqusition channel on Slack.</w:t>
+        <w:t>If there won’t be a meeting, or the time has changed for any reason, this will be communicated through the #data_acqusition channel on Slack.</w:t>
       </w:r>
     </w:p>
     <w:p>
@@ -2172,15 +2156,7 @@
         <w:t xml:space="preserve"> and give them your Discord username. </w:t>
       </w:r>
       <w:r>
-        <w:t xml:space="preserve">For the most part, it will be important to pay attention to the Announcements and General channel on Discord. And channels that </w:t>
-      </w:r>
-      <w:proofErr w:type="gramStart"/>
-      <w:r>
-        <w:t>don’t</w:t>
-      </w:r>
-      <w:proofErr w:type="gramEnd"/>
-      <w:r>
-        <w:t xml:space="preserve"> pertain to you can be muted if you wish. All updates about meetings will be communicated through Discord. </w:t>
+        <w:t xml:space="preserve">For the most part, it will be important to pay attention to the Announcements and General channel on Discord. And channels that don’t pertain to you can be muted if you wish. All updates about meetings will be communicated through Discord. </w:t>
       </w:r>
       <w:r>
         <w:t>If, for a sub-team meeting, we need to communicate with someone outside of our sub-team, then we will have the meeting on Microsoft Teams, but for the most part we prefer to meet on Discord because Teams uses a ton of computing resources and makes it difficult to really work on much else during the meetings.</w:t>
@@ -3664,6 +3640,11 @@
       <w:proofErr w:type="spellEnd"/>
       <w:r>
         <w:t xml:space="preserve"> access).</w:t>
+      </w:r>
+    </w:p>
+    <w:p>
+      <w:r>
+        <w:t>The green route bus will take you directly to the SCC from campus if you don’t have any method of transportation. Alternatively, you can post a message in #ride-share on slack to see if anyone would be willing to give you a ride. The app called “GT Portal” can be used to see what busses are active and where they are located, along with the different routes that they take.</w:t>
       </w:r>
     </w:p>
     <w:p>

</xml_diff>